<commit_message>
Added dark/light mode feature
</commit_message>
<xml_diff>
--- a/react-notes.docx
+++ b/react-notes.docx
@@ -64,13 +64,14 @@
     </w:p>
     <w:p/>
     <w:p>
-      <w:proofErr w:type="spellStart"/>
-      <w:r>
-        <w:t>Javascript</w:t>
-      </w:r>
-      <w:proofErr w:type="spellEnd"/>
-      <w:r>
-        <w:t xml:space="preserve"> exports</w:t>
+      <w:r>
+        <w:t>Java</w:t>
+      </w:r>
+      <w:r>
+        <w:t xml:space="preserve"> </w:t>
+      </w:r>
+      <w:r>
+        <w:t>script exports</w:t>
       </w:r>
     </w:p>
     <w:p>
@@ -95,6 +96,12 @@
       </w:pPr>
       <w:r>
         <w:t>Named exports</w:t>
+      </w:r>
+    </w:p>
+    <w:p/>
+    <w:p>
+      <w:r>
+        <w:t>Hooks: Hooks let use react features to function based components. Function based components are stateless. To handle change or update in state in components hooks are used.</w:t>
       </w:r>
     </w:p>
     <w:p/>
@@ -721,7 +728,7 @@
   <a:extraClrSchemeLst/>
   <a:extLst>
     <a:ext uri="{05A4C25C-085E-4340-85A3-A5531E510DB2}">
-      <thm15:themeFamily xmlns="" xmlns:thm15="http://schemas.microsoft.com/office/thememl/2012/main" name="Office Theme" id="{62F939B6-93AF-4DB8-9C6B-D6C7DFDC589F}" vid="{4A3C46E8-61CC-4603-A589-7422A47A8E4A}"/>
+      <thm15:themeFamily xmlns:thm15="http://schemas.microsoft.com/office/thememl/2012/main" xmlns="" name="Office Theme" id="{62F939B6-93AF-4DB8-9C6B-D6C7DFDC589F}" vid="{4A3C46E8-61CC-4603-A589-7422A47A8E4A}"/>
     </a:ext>
   </a:extLst>
 </a:theme>

</xml_diff>